<commit_message>
Små ændringer i rapporten
</commit_message>
<xml_diff>
--- a/ChatServer/Rapport/Mandatory assignment - Rapport.docx
+++ b/ChatServer/Rapport/Mandatory assignment - Rapport.docx
@@ -146,22 +146,47 @@
       </w:r>
       <w:proofErr w:type="spellEnd"/>
       <w:r>
-        <w:t>, Server samt en Client.</w:t>
+        <w:t xml:space="preserve">, Server </w:t>
+      </w:r>
+      <w:r>
+        <w:t>og en</w:t>
+      </w:r>
+      <w:bookmarkStart w:id="0" w:name="_GoBack"/>
+      <w:bookmarkEnd w:id="0"/>
+      <w:r>
+        <w:t xml:space="preserve"> Client.</w:t>
       </w:r>
     </w:p>
     <w:p>
       <w:pPr>
         <w:spacing w:line="360" w:lineRule="auto"/>
       </w:pPr>
-      <w:r>
+    </w:p>
+    <w:p>
+      <w:pPr>
+        <w:spacing w:line="360" w:lineRule="auto"/>
+      </w:pPr>
+      <w:r>
+        <w:rPr>
+          <w:b/>
+          <w:bCs/>
+        </w:rPr>
         <w:t>”</w:t>
       </w:r>
       <w:proofErr w:type="spellStart"/>
       <w:r>
+        <w:rPr>
+          <w:b/>
+          <w:bCs/>
+        </w:rPr>
         <w:t>ServerThread</w:t>
       </w:r>
       <w:proofErr w:type="spellEnd"/>
       <w:r>
+        <w:rPr>
+          <w:b/>
+          <w:bCs/>
+        </w:rPr>
         <w:t>”</w:t>
       </w:r>
       <w:r>
@@ -217,7 +242,14 @@
         <w:spacing w:line="360" w:lineRule="auto"/>
       </w:pPr>
       <w:r>
-        <w:t>”Server” Sørger for at der er mulighed for at</w:t>
+        <w:rPr>
+          <w:b/>
+          <w:bCs/>
+        </w:rPr>
+        <w:t>”Server”</w:t>
+      </w:r>
+      <w:r>
+        <w:t xml:space="preserve"> Sørger for at der er mulighed for at</w:t>
       </w:r>
       <w:r>
         <w:t>,</w:t>
@@ -225,17 +257,9 @@
       <w:r>
         <w:t xml:space="preserve"> der kan tilsluttes flere klienter. Så den vil blandt andet kreere en Thread pool med </w:t>
       </w:r>
-      <w:proofErr w:type="spellStart"/>
-      <w:r>
-        <w:t>maxi</w:t>
-      </w:r>
-      <w:r>
-        <w:t>m</w:t>
-      </w:r>
-      <w:r>
-        <w:t>um</w:t>
-      </w:r>
-      <w:proofErr w:type="spellEnd"/>
+      <w:r>
+        <w:t>maksimum</w:t>
+      </w:r>
       <w:r>
         <w:t xml:space="preserve"> antal klienter der har mulighed for at tilgå det</w:t>
       </w:r>
@@ -247,8 +271,20 @@
       <w:pPr>
         <w:spacing w:line="360" w:lineRule="auto"/>
       </w:pPr>
-      <w:r>
-        <w:t xml:space="preserve">”Client” </w:t>
+    </w:p>
+    <w:p>
+      <w:pPr>
+        <w:spacing w:line="360" w:lineRule="auto"/>
+      </w:pPr>
+      <w:r>
+        <w:rPr>
+          <w:b/>
+          <w:bCs/>
+        </w:rPr>
+        <w:t>”Client”</w:t>
+      </w:r>
+      <w:r>
+        <w:t xml:space="preserve"> </w:t>
       </w:r>
       <w:r>
         <w:t xml:space="preserve">håndterer adgangen og hvilken port den pågældende </w:t>
@@ -364,7 +400,6 @@
           <w:sz w:val="28"/>
           <w:szCs w:val="28"/>
         </w:rPr>
-        <w:lastRenderedPageBreak/>
         <w:t xml:space="preserve">Design pattern: </w:t>
       </w:r>
     </w:p>
@@ -524,8 +559,6 @@
       <w:r>
         <w:t xml:space="preserve"> Der mulighed for at tilkoble 5 klienter på en server. </w:t>
       </w:r>
-      <w:bookmarkStart w:id="0" w:name="_GoBack"/>
-      <w:bookmarkEnd w:id="0"/>
     </w:p>
     <w:p>
       <w:pPr>
@@ -1658,31 +1691,10 @@
         <w:t>IKKE UDFØRT</w:t>
       </w:r>
     </w:p>
-    <w:p>
-      <w:pPr>
-        <w:rPr>
-          <w:rFonts w:ascii="Times New Roman" w:eastAsia="Times New Roman" w:hAnsi="Times New Roman" w:cs="Times New Roman"/>
-          <w:lang w:eastAsia="da-DK"/>
-        </w:rPr>
-      </w:pPr>
-    </w:p>
-    <w:p>
-      <w:pPr>
-        <w:rPr>
-          <w:rFonts w:ascii="Times New Roman" w:eastAsia="Times New Roman" w:hAnsi="Times New Roman" w:cs="Times New Roman"/>
-          <w:lang w:eastAsia="da-DK"/>
-        </w:rPr>
-      </w:pPr>
-    </w:p>
-    <w:p>
-      <w:pPr>
-        <w:spacing w:line="360" w:lineRule="auto"/>
-      </w:pPr>
-    </w:p>
-    <w:p/>
-    <w:p/>
     <w:sectPr>
       <w:headerReference w:type="default" r:id="rId6"/>
+      <w:footerReference w:type="even" r:id="rId7"/>
+      <w:footerReference w:type="default" r:id="rId8"/>
       <w:pgSz w:w="11900" w:h="16840"/>
       <w:pgMar w:top="1701" w:right="1134" w:bottom="1701" w:left="1134" w:header="708" w:footer="708" w:gutter="0"/>
       <w:cols w:space="708"/>
@@ -1709,6 +1721,123 @@
     </w:p>
   </w:endnote>
 </w:endnotes>
+</file>
+
+<file path=word/footer1.xml><?xml version="1.0" encoding="utf-8"?>
+<w:ftr xmlns:wpc="http://schemas.microsoft.com/office/word/2010/wordprocessingCanvas" xmlns:cx="http://schemas.microsoft.com/office/drawing/2014/chartex" xmlns:cx1="http://schemas.microsoft.com/office/drawing/2015/9/8/chartex" xmlns:cx2="http://schemas.microsoft.com/office/drawing/2015/10/21/chartex" xmlns:cx3="http://schemas.microsoft.com/office/drawing/2016/5/9/chartex" xmlns:cx4="http://schemas.microsoft.com/office/drawing/2016/5/10/chartex" xmlns:cx5="http://schemas.microsoft.com/office/drawing/2016/5/11/chartex" xmlns:cx6="http://schemas.microsoft.com/office/drawing/2016/5/12/chartex" xmlns:cx7="http://schemas.microsoft.com/office/drawing/2016/5/13/chartex" xmlns:cx8="http://schemas.microsoft.com/office/drawing/2016/5/14/chartex" xmlns:mc="http://schemas.openxmlformats.org/markup-compatibility/2006" xmlns:aink="http://schemas.microsoft.com/office/drawing/2016/ink" xmlns:am3d="http://schemas.microsoft.com/office/drawing/2017/model3d" xmlns:o="urn:schemas-microsoft-com:office:office" xmlns:r="http://schemas.openxmlformats.org/officeDocument/2006/relationships" xmlns:m="http://schemas.openxmlformats.org/officeDocument/2006/math" xmlns:v="urn:schemas-microsoft-com:vml" xmlns:wp14="http://schemas.microsoft.com/office/word/2010/wordprocessingDrawing" xmlns:wp="http://schemas.openxmlformats.org/drawingml/2006/wordprocessingDrawing" xmlns:w10="urn:schemas-microsoft-com:office:word" xmlns:w="http://schemas.openxmlformats.org/wordprocessingml/2006/main" xmlns:w14="http://schemas.microsoft.com/office/word/2010/wordml" xmlns:w15="http://schemas.microsoft.com/office/word/2012/wordml" xmlns:w16cid="http://schemas.microsoft.com/office/word/2016/wordml/cid" xmlns:w16se="http://schemas.microsoft.com/office/word/2015/wordml/symex" xmlns:wpg="http://schemas.microsoft.com/office/word/2010/wordprocessingGroup" xmlns:wpi="http://schemas.microsoft.com/office/word/2010/wordprocessingInk" xmlns:wne="http://schemas.microsoft.com/office/word/2006/wordml" xmlns:wps="http://schemas.microsoft.com/office/word/2010/wordprocessingShape" mc:Ignorable="w14 w15 w16se w16cid wp14">
+  <w:sdt>
+    <w:sdtPr>
+      <w:rPr>
+        <w:rStyle w:val="Sidetal"/>
+      </w:rPr>
+      <w:id w:val="1743067887"/>
+      <w:docPartObj>
+        <w:docPartGallery w:val="Page Numbers (Bottom of Page)"/>
+        <w:docPartUnique/>
+      </w:docPartObj>
+    </w:sdtPr>
+    <w:sdtContent>
+      <w:p>
+        <w:pPr>
+          <w:pStyle w:val="Sidefod"/>
+          <w:framePr w:wrap="none" w:vAnchor="text" w:hAnchor="margin" w:xAlign="right" w:y="1"/>
+          <w:rPr>
+            <w:rStyle w:val="Sidetal"/>
+          </w:rPr>
+        </w:pPr>
+        <w:r>
+          <w:rPr>
+            <w:rStyle w:val="Sidetal"/>
+          </w:rPr>
+          <w:fldChar w:fldCharType="begin"/>
+        </w:r>
+        <w:r>
+          <w:rPr>
+            <w:rStyle w:val="Sidetal"/>
+          </w:rPr>
+          <w:instrText xml:space="preserve"> PAGE </w:instrText>
+        </w:r>
+        <w:r>
+          <w:rPr>
+            <w:rStyle w:val="Sidetal"/>
+          </w:rPr>
+          <w:fldChar w:fldCharType="end"/>
+        </w:r>
+      </w:p>
+    </w:sdtContent>
+  </w:sdt>
+  <w:p>
+    <w:pPr>
+      <w:pStyle w:val="Sidefod"/>
+      <w:ind w:right="360"/>
+    </w:pPr>
+  </w:p>
+</w:ftr>
+</file>
+
+<file path=word/footer2.xml><?xml version="1.0" encoding="utf-8"?>
+<w:ftr xmlns:wpc="http://schemas.microsoft.com/office/word/2010/wordprocessingCanvas" xmlns:cx="http://schemas.microsoft.com/office/drawing/2014/chartex" xmlns:cx1="http://schemas.microsoft.com/office/drawing/2015/9/8/chartex" xmlns:cx2="http://schemas.microsoft.com/office/drawing/2015/10/21/chartex" xmlns:cx3="http://schemas.microsoft.com/office/drawing/2016/5/9/chartex" xmlns:cx4="http://schemas.microsoft.com/office/drawing/2016/5/10/chartex" xmlns:cx5="http://schemas.microsoft.com/office/drawing/2016/5/11/chartex" xmlns:cx6="http://schemas.microsoft.com/office/drawing/2016/5/12/chartex" xmlns:cx7="http://schemas.microsoft.com/office/drawing/2016/5/13/chartex" xmlns:cx8="http://schemas.microsoft.com/office/drawing/2016/5/14/chartex" xmlns:mc="http://schemas.openxmlformats.org/markup-compatibility/2006" xmlns:aink="http://schemas.microsoft.com/office/drawing/2016/ink" xmlns:am3d="http://schemas.microsoft.com/office/drawing/2017/model3d" xmlns:o="urn:schemas-microsoft-com:office:office" xmlns:r="http://schemas.openxmlformats.org/officeDocument/2006/relationships" xmlns:m="http://schemas.openxmlformats.org/officeDocument/2006/math" xmlns:v="urn:schemas-microsoft-com:vml" xmlns:wp14="http://schemas.microsoft.com/office/word/2010/wordprocessingDrawing" xmlns:wp="http://schemas.openxmlformats.org/drawingml/2006/wordprocessingDrawing" xmlns:w10="urn:schemas-microsoft-com:office:word" xmlns:w="http://schemas.openxmlformats.org/wordprocessingml/2006/main" xmlns:w14="http://schemas.microsoft.com/office/word/2010/wordml" xmlns:w15="http://schemas.microsoft.com/office/word/2012/wordml" xmlns:w16cid="http://schemas.microsoft.com/office/word/2016/wordml/cid" xmlns:w16se="http://schemas.microsoft.com/office/word/2015/wordml/symex" xmlns:wpg="http://schemas.microsoft.com/office/word/2010/wordprocessingGroup" xmlns:wpi="http://schemas.microsoft.com/office/word/2010/wordprocessingInk" xmlns:wne="http://schemas.microsoft.com/office/word/2006/wordml" xmlns:wps="http://schemas.microsoft.com/office/word/2010/wordprocessingShape" mc:Ignorable="w14 w15 w16se w16cid wp14">
+  <w:sdt>
+    <w:sdtPr>
+      <w:rPr>
+        <w:rStyle w:val="Sidetal"/>
+      </w:rPr>
+      <w:id w:val="-2120904527"/>
+      <w:docPartObj>
+        <w:docPartGallery w:val="Page Numbers (Bottom of Page)"/>
+        <w:docPartUnique/>
+      </w:docPartObj>
+    </w:sdtPr>
+    <w:sdtContent>
+      <w:p>
+        <w:pPr>
+          <w:pStyle w:val="Sidefod"/>
+          <w:framePr w:wrap="none" w:vAnchor="text" w:hAnchor="margin" w:xAlign="right" w:y="1"/>
+          <w:rPr>
+            <w:rStyle w:val="Sidetal"/>
+          </w:rPr>
+        </w:pPr>
+        <w:r>
+          <w:rPr>
+            <w:rStyle w:val="Sidetal"/>
+          </w:rPr>
+          <w:fldChar w:fldCharType="begin"/>
+        </w:r>
+        <w:r>
+          <w:rPr>
+            <w:rStyle w:val="Sidetal"/>
+          </w:rPr>
+          <w:instrText xml:space="preserve"> PAGE </w:instrText>
+        </w:r>
+        <w:r>
+          <w:rPr>
+            <w:rStyle w:val="Sidetal"/>
+          </w:rPr>
+          <w:fldChar w:fldCharType="separate"/>
+        </w:r>
+        <w:r>
+          <w:rPr>
+            <w:rStyle w:val="Sidetal"/>
+            <w:noProof/>
+          </w:rPr>
+          <w:t>1</w:t>
+        </w:r>
+        <w:r>
+          <w:rPr>
+            <w:rStyle w:val="Sidetal"/>
+          </w:rPr>
+          <w:fldChar w:fldCharType="end"/>
+        </w:r>
+      </w:p>
+    </w:sdtContent>
+  </w:sdt>
+  <w:p>
+    <w:pPr>
+      <w:pStyle w:val="Sidefod"/>
+      <w:ind w:right="360"/>
+    </w:pPr>
+  </w:p>
+</w:ftr>
 </file>
 
 <file path=word/footnotes.xml><?xml version="1.0" encoding="utf-8"?>
@@ -1901,6 +2030,7 @@
     <w:lsdException w:name="HTML Sample" w:semiHidden="1" w:unhideWhenUsed="1"/>
     <w:lsdException w:name="HTML Typewriter" w:semiHidden="1" w:unhideWhenUsed="1"/>
     <w:lsdException w:name="HTML Variable" w:semiHidden="1" w:unhideWhenUsed="1"/>
+    <w:lsdException w:name="Normal Table" w:semiHidden="1" w:unhideWhenUsed="1"/>
     <w:lsdException w:name="annotation subject" w:semiHidden="1" w:unhideWhenUsed="1"/>
     <w:lsdException w:name="No List" w:semiHidden="1" w:unhideWhenUsed="1"/>
     <w:lsdException w:name="Outline List 1" w:semiHidden="1" w:unhideWhenUsed="1"/>
@@ -1947,8 +2077,10 @@
     <w:lsdException w:name="Table Subtle 2" w:semiHidden="1" w:unhideWhenUsed="1"/>
     <w:lsdException w:name="Table Web 1" w:semiHidden="1" w:unhideWhenUsed="1"/>
     <w:lsdException w:name="Table Web 2" w:semiHidden="1" w:unhideWhenUsed="1"/>
+    <w:lsdException w:name="Table Web 3" w:semiHidden="1" w:unhideWhenUsed="1"/>
     <w:lsdException w:name="Balloon Text" w:semiHidden="1" w:unhideWhenUsed="1"/>
     <w:lsdException w:name="Table Grid" w:uiPriority="39"/>
+    <w:lsdException w:name="Table Theme" w:semiHidden="1" w:unhideWhenUsed="1"/>
     <w:lsdException w:name="Placeholder Text" w:semiHidden="1"/>
     <w:lsdException w:name="No Spacing" w:uiPriority="1" w:qFormat="1"/>
     <w:lsdException w:name="Light Shading" w:uiPriority="60"/>
@@ -2277,6 +2409,14 @@
     <w:uiPriority w:val="99"/>
     <w:rsid w:val="00B10DD7"/>
   </w:style>
+  <w:style w:type="character" w:styleId="Sidetal">
+    <w:name w:val="page number"/>
+    <w:basedOn w:val="Standardskrifttypeiafsnit"/>
+    <w:uiPriority w:val="99"/>
+    <w:semiHidden/>
+    <w:unhideWhenUsed/>
+    <w:rsid w:val="00FD07F9"/>
+  </w:style>
 </w:styles>
 </file>
 

</xml_diff>